<commit_message>
Site updated at 2013-07-17 16:43:15 UTC
</commit_message>
<xml_diff>
--- a/downloads/简历.docx
+++ b/downloads/简历.docx
@@ -6,9 +6,6 @@
       <w:pPr>
         <w:pStyle w:val="1"/>
         <w:jc w:val="center"/>
-        <w:rPr>
-          <w:rFonts w:hint="eastAsia"/>
-        </w:rPr>
       </w:pPr>
       <w:r>
         <w:rPr>
@@ -20,9 +17,6 @@
     <w:p>
       <w:pPr>
         <w:pStyle w:val="2"/>
-        <w:rPr>
-          <w:rFonts w:hint="eastAsia"/>
-        </w:rPr>
       </w:pPr>
       <w:r>
         <w:rPr>
@@ -32,11 +26,6 @@
       </w:r>
     </w:p>
     <w:p>
-      <w:pPr>
-        <w:rPr>
-          <w:rFonts w:hint="eastAsia"/>
-        </w:rPr>
-      </w:pPr>
       <w:r>
         <w:rPr>
           <w:rFonts w:hint="eastAsia"/>
@@ -52,11 +41,6 @@
       </w:r>
     </w:p>
     <w:p>
-      <w:pPr>
-        <w:rPr>
-          <w:rFonts w:hint="eastAsia"/>
-        </w:rPr>
-      </w:pPr>
       <w:r>
         <w:rPr>
           <w:rFonts w:hint="eastAsia"/>
@@ -72,11 +56,6 @@
       </w:r>
     </w:p>
     <w:p>
-      <w:pPr>
-        <w:rPr>
-          <w:rFonts w:hint="eastAsia"/>
-        </w:rPr>
-      </w:pPr>
       <w:r>
         <w:rPr>
           <w:rFonts w:hint="eastAsia"/>
@@ -122,11 +101,6 @@
       </w:r>
     </w:p>
     <w:p>
-      <w:pPr>
-        <w:rPr>
-          <w:rFonts w:hint="eastAsia"/>
-        </w:rPr>
-      </w:pPr>
       <w:r>
         <w:rPr>
           <w:rFonts w:hint="eastAsia"/>
@@ -168,9 +142,6 @@
     <w:p>
       <w:pPr>
         <w:pStyle w:val="2"/>
-        <w:rPr>
-          <w:rFonts w:hint="eastAsia"/>
-        </w:rPr>
       </w:pPr>
       <w:r>
         <w:rPr>
@@ -180,11 +151,6 @@
       </w:r>
     </w:p>
     <w:p>
-      <w:pPr>
-        <w:rPr>
-          <w:rFonts w:hint="eastAsia"/>
-        </w:rPr>
-      </w:pPr>
       <w:r>
         <w:rPr>
           <w:rFonts w:hint="eastAsia"/>
@@ -234,11 +200,6 @@
       </w:r>
     </w:p>
     <w:p>
-      <w:pPr>
-        <w:rPr>
-          <w:rFonts w:hint="eastAsia"/>
-        </w:rPr>
-      </w:pPr>
       <w:r>
         <w:rPr>
           <w:rFonts w:hint="eastAsia"/>
@@ -345,7 +306,6 @@
     <w:p>
       <w:pPr>
         <w:rPr>
-          <w:rFonts w:hint="eastAsia"/>
           <w:b/>
         </w:rPr>
       </w:pPr>
@@ -631,9 +591,6 @@
           <w:numId w:val="6"/>
         </w:numPr>
         <w:ind w:firstLineChars="0"/>
-        <w:rPr>
-          <w:rFonts w:hint="eastAsia"/>
-        </w:rPr>
       </w:pPr>
       <w:r>
         <w:rPr>
@@ -860,9 +817,6 @@
           <w:numId w:val="8"/>
         </w:numPr>
         <w:ind w:firstLineChars="0"/>
-        <w:rPr>
-          <w:rFonts w:hint="eastAsia"/>
-        </w:rPr>
       </w:pPr>
       <w:r>
         <w:rPr>
@@ -885,9 +839,6 @@
           <w:numId w:val="8"/>
         </w:numPr>
         <w:ind w:firstLineChars="0"/>
-        <w:rPr>
-          <w:rFonts w:hint="eastAsia"/>
-        </w:rPr>
       </w:pPr>
       <w:r>
         <w:rPr>
@@ -911,9 +862,6 @@
           <w:numId w:val="8"/>
         </w:numPr>
         <w:ind w:firstLineChars="0"/>
-        <w:rPr>
-          <w:rFonts w:hint="eastAsia"/>
-        </w:rPr>
       </w:pPr>
       <w:r>
         <w:rPr>
@@ -984,9 +932,6 @@
           <w:numId w:val="8"/>
         </w:numPr>
         <w:ind w:firstLineChars="0"/>
-        <w:rPr>
-          <w:rFonts w:hint="eastAsia"/>
-        </w:rPr>
       </w:pPr>
       <w:r>
         <w:rPr>
@@ -1003,9 +948,6 @@
           <w:numId w:val="8"/>
         </w:numPr>
         <w:ind w:firstLineChars="0"/>
-        <w:rPr>
-          <w:rFonts w:hint="eastAsia"/>
-        </w:rPr>
       </w:pPr>
       <w:r>
         <w:rPr>
@@ -1055,9 +997,6 @@
           <w:numId w:val="9"/>
         </w:numPr>
         <w:ind w:firstLineChars="0"/>
-        <w:rPr>
-          <w:rFonts w:hint="eastAsia"/>
-        </w:rPr>
       </w:pPr>
       <w:r>
         <w:rPr>
@@ -1127,6 +1066,9 @@
           <w:numId w:val="9"/>
         </w:numPr>
         <w:ind w:firstLineChars="0"/>
+        <w:rPr>
+          <w:rFonts w:hint="eastAsia"/>
+        </w:rPr>
       </w:pPr>
       <w:proofErr w:type="spellStart"/>
       <w:r>
@@ -1155,22 +1097,13 @@
         <w:rPr>
           <w:rFonts w:hint="eastAsia"/>
         </w:rPr>
-        <w:t>粒子系统的</w:t>
-      </w:r>
-      <w:r>
         <w:t>JavaScript</w:t>
       </w:r>
       <w:r>
         <w:rPr>
           <w:rFonts w:hint="eastAsia"/>
         </w:rPr>
-        <w:t>实</w:t>
-      </w:r>
-      <w:r>
-        <w:rPr>
-          <w:rFonts w:hint="eastAsia"/>
-        </w:rPr>
-        <w:t>现</w:t>
+        <w:t>实现的粒子系统，支持火焰、云朵、传送门等特效</w:t>
       </w:r>
     </w:p>
     <w:p>
@@ -1181,55 +1114,76 @@
           <w:numId w:val="9"/>
         </w:numPr>
         <w:ind w:firstLineChars="0"/>
-      </w:pPr>
+        <w:rPr>
+          <w:rFonts w:hint="eastAsia"/>
+        </w:rPr>
+      </w:pPr>
+      <w:r>
+        <w:rPr>
+          <w:b/>
+        </w:rPr>
+        <w:t>html5_kof</w:t>
+      </w:r>
+      <w:r>
+        <w:rPr>
+          <w:rFonts w:hint="eastAsia"/>
+        </w:rPr>
+        <w:t xml:space="preserve"> </w:t>
+      </w:r>
+      <w:r>
+        <w:t>–</w:t>
+      </w:r>
+      <w:r>
+        <w:rPr>
+          <w:rFonts w:hint="eastAsia"/>
+        </w:rPr>
+        <w:t xml:space="preserve"> </w:t>
+      </w:r>
+      <w:r>
+        <w:rPr>
+          <w:rFonts w:hint="eastAsia"/>
+        </w:rPr>
+        <w:t>基于</w:t>
+      </w:r>
       <w:proofErr w:type="spellStart"/>
       <w:r>
         <w:rPr>
-          <w:b/>
-        </w:rPr>
-        <w:t>LingJs</w:t>
+          <w:rFonts w:hint="eastAsia"/>
+        </w:rPr>
+        <w:t>melonJs</w:t>
       </w:r>
       <w:proofErr w:type="spellEnd"/>
       <w:r>
-        <w:t xml:space="preserve"> –</w:t>
-      </w:r>
-      <w:r>
-        <w:rPr>
-          <w:rFonts w:hint="eastAsia"/>
-        </w:rPr>
-        <w:t xml:space="preserve"> </w:t>
-      </w:r>
-      <w:r>
-        <w:rPr>
-          <w:rFonts w:hint="eastAsia"/>
-        </w:rPr>
-        <w:t>提供</w:t>
-      </w:r>
-      <w:r>
-        <w:rPr>
-          <w:rFonts w:hint="eastAsia"/>
-        </w:rPr>
-        <w:t>LINQ</w:t>
-      </w:r>
-      <w:r>
-        <w:rPr>
-          <w:rFonts w:hint="eastAsia"/>
-        </w:rPr>
-        <w:t>风格的</w:t>
+        <w:rPr>
+          <w:rFonts w:hint="eastAsia"/>
+        </w:rPr>
+        <w:t>开发的一个的简单的</w:t>
+      </w:r>
+      <w:r>
+        <w:rPr>
+          <w:rFonts w:hint="eastAsia"/>
+        </w:rPr>
+        <w:t xml:space="preserve">html5 </w:t>
       </w:r>
       <w:proofErr w:type="spellStart"/>
       <w:r>
         <w:rPr>
           <w:rFonts w:hint="eastAsia"/>
         </w:rPr>
-        <w:t>javascript</w:t>
+        <w:t>rpg</w:t>
       </w:r>
       <w:proofErr w:type="spellEnd"/>
       <w:r>
         <w:rPr>
           <w:rFonts w:hint="eastAsia"/>
         </w:rPr>
-        <w:t>库</w:t>
+        <w:t>小</w:t>
+      </w:r>
+      <w:r>
+        <w:rPr>
+          <w:rFonts w:hint="eastAsia"/>
+        </w:rPr>
+        <w:t>游戏</w:t>
       </w:r>
     </w:p>
     <w:p>
@@ -1240,35 +1194,72 @@
           <w:numId w:val="9"/>
         </w:numPr>
         <w:ind w:firstLineChars="0"/>
-      </w:pPr>
-      <w:proofErr w:type="spellStart"/>
+        <w:rPr>
+          <w:rFonts w:hint="eastAsia"/>
+        </w:rPr>
+      </w:pPr>
       <w:r>
         <w:rPr>
           <w:b/>
         </w:rPr>
-        <w:t>ProfilingTool</w:t>
-      </w:r>
-      <w:proofErr w:type="spellEnd"/>
-      <w:r>
-        <w:t xml:space="preserve"> – </w:t>
-      </w:r>
-      <w:r>
-        <w:rPr>
-          <w:rFonts w:hint="eastAsia"/>
-        </w:rPr>
-        <w:t>一个</w:t>
-      </w:r>
-      <w:r>
-        <w:rPr>
-          <w:rFonts w:hint="eastAsia"/>
-        </w:rPr>
-        <w:t>web</w:t>
-      </w:r>
-      <w:r>
-        <w:rPr>
-          <w:rFonts w:hint="eastAsia"/>
-        </w:rPr>
-        <w:t>性能检测小工具</w:t>
+        <w:t>collision-lab</w:t>
+      </w:r>
+      <w:r>
+        <w:t xml:space="preserve"> –</w:t>
+      </w:r>
+      <w:r>
+        <w:rPr>
+          <w:rFonts w:hint="eastAsia"/>
+        </w:rPr>
+        <w:t xml:space="preserve"> </w:t>
+      </w:r>
+      <w:r>
+        <w:t>H</w:t>
+      </w:r>
+      <w:r>
+        <w:rPr>
+          <w:rFonts w:hint="eastAsia"/>
+        </w:rPr>
+        <w:t>TML</w:t>
+      </w:r>
+      <w:r>
+        <w:t>5 Canvas</w:t>
+      </w:r>
+      <w:r>
+        <w:rPr>
+          <w:rFonts w:hint="eastAsia"/>
+        </w:rPr>
+        <w:t>模拟碰撞的实践</w:t>
+      </w:r>
+      <w:r>
+        <w:rPr>
+          <w:rFonts w:hint="eastAsia"/>
+        </w:rPr>
+        <w:t>，包括</w:t>
+      </w:r>
+      <w:r>
+        <w:rPr>
+          <w:rFonts w:hint="eastAsia"/>
+        </w:rPr>
+        <w:t>AABB</w:t>
+      </w:r>
+      <w:r>
+        <w:rPr>
+          <w:rFonts w:hint="eastAsia"/>
+        </w:rPr>
+        <w:t>，</w:t>
+      </w:r>
+      <w:r>
+        <w:rPr>
+          <w:rFonts w:hint="eastAsia"/>
+        </w:rPr>
+        <w:t>OBB</w:t>
+      </w:r>
+      <w:r>
+        <w:rPr>
+          <w:rFonts w:hint="eastAsia"/>
+        </w:rPr>
+        <w:t>等类型的碰撞检测和碰撞反应</w:t>
       </w:r>
     </w:p>
     <w:p>
@@ -1288,31 +1279,49 @@
         <w:rPr>
           <w:b/>
         </w:rPr>
-        <w:t>Orz</w:t>
+        <w:t>LingJs</w:t>
       </w:r>
       <w:proofErr w:type="spellEnd"/>
       <w:r>
-        <w:t xml:space="preserve"> – </w:t>
-      </w:r>
-      <w:r>
-        <w:rPr>
-          <w:rFonts w:hint="eastAsia"/>
-        </w:rPr>
-        <w:t>一个简单的</w:t>
+        <w:t xml:space="preserve"> –</w:t>
+      </w:r>
+      <w:r>
+        <w:rPr>
+          <w:rFonts w:hint="eastAsia"/>
+        </w:rPr>
+        <w:t xml:space="preserve"> </w:t>
+      </w:r>
+      <w:r>
+        <w:rPr>
+          <w:rFonts w:hint="eastAsia"/>
+        </w:rPr>
+        <w:t>提供</w:t>
+      </w:r>
+      <w:r>
+        <w:rPr>
+          <w:rFonts w:hint="eastAsia"/>
+        </w:rPr>
+        <w:t>LINQ</w:t>
+      </w:r>
+      <w:r>
+        <w:rPr>
+          <w:rFonts w:hint="eastAsia"/>
+        </w:rPr>
+        <w:t>风格的</w:t>
       </w:r>
       <w:proofErr w:type="spellStart"/>
       <w:r>
         <w:rPr>
           <w:rFonts w:hint="eastAsia"/>
         </w:rPr>
-        <w:t>redis</w:t>
+        <w:t>javascript</w:t>
       </w:r>
       <w:proofErr w:type="spellEnd"/>
       <w:r>
         <w:rPr>
           <w:rFonts w:hint="eastAsia"/>
         </w:rPr>
-        <w:t>数据访问层</w:t>
+        <w:t>库</w:t>
       </w:r>
     </w:p>
     <w:p>
@@ -1323,52 +1332,35 @@
           <w:numId w:val="9"/>
         </w:numPr>
         <w:ind w:firstLineChars="0"/>
-        <w:rPr>
-          <w:rFonts w:hint="eastAsia"/>
-        </w:rPr>
       </w:pPr>
       <w:proofErr w:type="spellStart"/>
       <w:r>
         <w:rPr>
           <w:b/>
         </w:rPr>
-        <w:t>Jsonbuf</w:t>
+        <w:t>ProfilingTool</w:t>
       </w:r>
       <w:proofErr w:type="spellEnd"/>
       <w:r>
-        <w:t xml:space="preserve"> –</w:t>
-      </w:r>
-      <w:r>
-        <w:rPr>
-          <w:rFonts w:hint="eastAsia"/>
-        </w:rPr>
-        <w:t xml:space="preserve"> </w:t>
-      </w:r>
-      <w:r>
-        <w:rPr>
-          <w:rFonts w:hint="eastAsia"/>
-        </w:rPr>
-        <w:t>一个简单的将</w:t>
-      </w:r>
-      <w:r>
-        <w:rPr>
-          <w:rFonts w:hint="eastAsia"/>
-        </w:rPr>
-        <w:t>JSON</w:t>
-      </w:r>
-      <w:r>
-        <w:rPr>
-          <w:rFonts w:hint="eastAsia"/>
-        </w:rPr>
-        <w:t>格式</w:t>
-      </w:r>
-      <w:bookmarkStart w:id="0" w:name="_GoBack"/>
-      <w:bookmarkEnd w:id="0"/>
-      <w:r>
-        <w:rPr>
-          <w:rFonts w:hint="eastAsia"/>
-        </w:rPr>
-        <w:t>压缩为二进制格式的库</w:t>
+        <w:t xml:space="preserve"> – </w:t>
+      </w:r>
+      <w:r>
+        <w:rPr>
+          <w:rFonts w:hint="eastAsia"/>
+        </w:rPr>
+        <w:t>一个</w:t>
+      </w:r>
+      <w:r>
+        <w:rPr>
+          <w:rFonts w:hint="eastAsia"/>
+        </w:rPr>
+        <w:t>web</w:t>
+      </w:r>
+      <w:r>
+        <w:rPr>
+          <w:rFonts w:hint="eastAsia"/>
+        </w:rPr>
+        <w:t>性能检测小工具</w:t>
       </w:r>
     </w:p>
     <w:p>
@@ -1379,54 +1371,37 @@
           <w:numId w:val="9"/>
         </w:numPr>
         <w:ind w:firstLineChars="0"/>
-        <w:rPr>
-          <w:rFonts w:hint="eastAsia"/>
-        </w:rPr>
-      </w:pPr>
+      </w:pPr>
+      <w:proofErr w:type="spellStart"/>
       <w:r>
         <w:rPr>
           <w:b/>
         </w:rPr>
-        <w:t>sultana</w:t>
-      </w:r>
-      <w:r>
-        <w:t xml:space="preserve"> –</w:t>
-      </w:r>
-      <w:r>
-        <w:rPr>
-          <w:rFonts w:hint="eastAsia"/>
-        </w:rPr>
-        <w:t xml:space="preserve"> </w:t>
-      </w:r>
-      <w:r>
-        <w:rPr>
-          <w:rFonts w:hint="eastAsia"/>
-        </w:rPr>
-        <w:t>对</w:t>
-      </w:r>
-      <w:r>
-        <w:rPr>
-          <w:rFonts w:hint="eastAsia"/>
-        </w:rPr>
-        <w:t>socket.io</w:t>
-      </w:r>
-      <w:r>
-        <w:rPr>
-          <w:rFonts w:hint="eastAsia"/>
-        </w:rPr>
-        <w:t>进行</w:t>
-      </w:r>
-      <w:r>
-        <w:rPr>
-          <w:rFonts w:hint="eastAsia"/>
-        </w:rPr>
-        <w:t>connect</w:t>
-      </w:r>
-      <w:r>
-        <w:rPr>
-          <w:rFonts w:hint="eastAsia"/>
-        </w:rPr>
-        <w:t>风格的封装</w:t>
+        <w:t>Orz</w:t>
+      </w:r>
+      <w:proofErr w:type="spellEnd"/>
+      <w:r>
+        <w:t xml:space="preserve"> – </w:t>
+      </w:r>
+      <w:r>
+        <w:rPr>
+          <w:rFonts w:hint="eastAsia"/>
+        </w:rPr>
+        <w:t>一个简单的</w:t>
+      </w:r>
+      <w:proofErr w:type="spellStart"/>
+      <w:r>
+        <w:rPr>
+          <w:rFonts w:hint="eastAsia"/>
+        </w:rPr>
+        <w:t>redis</w:t>
+      </w:r>
+      <w:proofErr w:type="spellEnd"/>
+      <w:r>
+        <w:rPr>
+          <w:rFonts w:hint="eastAsia"/>
+        </w:rPr>
+        <w:t>数据访问层</w:t>
       </w:r>
     </w:p>
     <w:p>
@@ -1437,22 +1412,13 @@
           <w:numId w:val="9"/>
         </w:numPr>
         <w:ind w:firstLineChars="0"/>
-        <w:rPr>
-          <w:rFonts w:hint="eastAsia"/>
-        </w:rPr>
-      </w:pPr>
+      </w:pPr>
+      <w:proofErr w:type="spellStart"/>
       <w:r>
         <w:rPr>
           <w:b/>
         </w:rPr>
-        <w:t>node-</w:t>
-      </w:r>
-      <w:proofErr w:type="spellStart"/>
-      <w:r>
-        <w:rPr>
-          <w:b/>
-        </w:rPr>
-        <w:t>rpc</w:t>
+        <w:t>Jsonbuf</w:t>
       </w:r>
       <w:proofErr w:type="spellEnd"/>
       <w:r>
@@ -1468,21 +1434,19 @@
         <w:rPr>
           <w:rFonts w:hint="eastAsia"/>
         </w:rPr>
-        <w:t>一个</w:t>
-      </w:r>
-      <w:proofErr w:type="spellStart"/>
-      <w:r>
-        <w:rPr>
-          <w:rFonts w:hint="eastAsia"/>
-        </w:rPr>
-        <w:t>rpc</w:t>
-      </w:r>
-      <w:proofErr w:type="spellEnd"/>
-      <w:r>
-        <w:rPr>
-          <w:rFonts w:hint="eastAsia"/>
-        </w:rPr>
-        <w:t>框架</w:t>
+        <w:t>一个简单的将</w:t>
+      </w:r>
+      <w:r>
+        <w:rPr>
+          <w:rFonts w:hint="eastAsia"/>
+        </w:rPr>
+        <w:t>JSON</w:t>
+      </w:r>
+      <w:r>
+        <w:rPr>
+          <w:rFonts w:hint="eastAsia"/>
+        </w:rPr>
+        <w:t>格式压缩为二进制格式的库</w:t>
       </w:r>
     </w:p>
     <w:p>
@@ -1493,15 +1457,12 @@
           <w:numId w:val="9"/>
         </w:numPr>
         <w:ind w:firstLineChars="0"/>
-        <w:rPr>
-          <w:rFonts w:hint="eastAsia"/>
-        </w:rPr>
       </w:pPr>
       <w:r>
         <w:rPr>
           <w:b/>
         </w:rPr>
-        <w:t>collision-lab</w:t>
+        <w:t>sultana</w:t>
       </w:r>
       <w:r>
         <w:t xml:space="preserve"> –</w:t>
@@ -1516,7 +1477,31 @@
         <w:rPr>
           <w:rFonts w:hint="eastAsia"/>
         </w:rPr>
-        <w:t>碰撞实验室，根据小胖的视频教程做了一些实践</w:t>
+        <w:t>对</w:t>
+      </w:r>
+      <w:r>
+        <w:rPr>
+          <w:rFonts w:hint="eastAsia"/>
+        </w:rPr>
+        <w:t>socket.io</w:t>
+      </w:r>
+      <w:r>
+        <w:rPr>
+          <w:rFonts w:hint="eastAsia"/>
+        </w:rPr>
+        <w:t>进行</w:t>
+      </w:r>
+      <w:r>
+        <w:rPr>
+          <w:rFonts w:hint="eastAsia"/>
+        </w:rPr>
+        <w:t>connect</w:t>
+      </w:r>
+      <w:r>
+        <w:rPr>
+          <w:rFonts w:hint="eastAsia"/>
+        </w:rPr>
+        <w:t>风格的封装</w:t>
       </w:r>
     </w:p>
     <w:p>
@@ -1527,16 +1512,21 @@
           <w:numId w:val="9"/>
         </w:numPr>
         <w:ind w:firstLineChars="0"/>
-        <w:rPr>
-          <w:rFonts w:hint="eastAsia"/>
-        </w:rPr>
       </w:pPr>
       <w:r>
         <w:rPr>
           <w:b/>
         </w:rPr>
-        <w:t>trait</w:t>
-      </w:r>
+        <w:t>node-</w:t>
+      </w:r>
+      <w:proofErr w:type="spellStart"/>
+      <w:r>
+        <w:rPr>
+          <w:b/>
+        </w:rPr>
+        <w:t>rpc</w:t>
+      </w:r>
+      <w:proofErr w:type="spellEnd"/>
       <w:r>
         <w:t xml:space="preserve"> –</w:t>
       </w:r>
@@ -1550,21 +1540,32 @@
         <w:rPr>
           <w:rFonts w:hint="eastAsia"/>
         </w:rPr>
-        <w:t>生成可复用</w:t>
+        <w:t>一个</w:t>
       </w:r>
       <w:proofErr w:type="spellStart"/>
       <w:r>
-        <w:rPr>
-          <w:rFonts w:hint="eastAsia"/>
-        </w:rPr>
-        <w:t>mixin</w:t>
+        <w:t>nodejs</w:t>
       </w:r>
       <w:proofErr w:type="spellEnd"/>
       <w:r>
         <w:rPr>
           <w:rFonts w:hint="eastAsia"/>
         </w:rPr>
-        <w:t>的类库</w:t>
+        <w:t>的</w:t>
+      </w:r>
+      <w:proofErr w:type="spellStart"/>
+      <w:r>
+        <w:rPr>
+          <w:rFonts w:hint="eastAsia"/>
+        </w:rPr>
+        <w:t>rpc</w:t>
+      </w:r>
+      <w:proofErr w:type="spellEnd"/>
+      <w:r>
+        <w:rPr>
+          <w:rFonts w:hint="eastAsia"/>
+        </w:rPr>
+        <w:t>框架</w:t>
       </w:r>
     </w:p>
     <w:p>
@@ -1575,46 +1576,43 @@
           <w:numId w:val="9"/>
         </w:numPr>
         <w:ind w:firstLineChars="0"/>
-        <w:rPr>
-          <w:rFonts w:hint="eastAsia"/>
-        </w:rPr>
-      </w:pPr>
+      </w:pPr>
+      <w:r>
+        <w:rPr>
+          <w:b/>
+        </w:rPr>
+        <w:t>trait</w:t>
+      </w:r>
+      <w:r>
+        <w:t xml:space="preserve"> –</w:t>
+      </w:r>
+      <w:r>
+        <w:rPr>
+          <w:rFonts w:hint="eastAsia"/>
+        </w:rPr>
+        <w:t xml:space="preserve"> </w:t>
+      </w:r>
+      <w:r>
+        <w:rPr>
+          <w:rFonts w:hint="eastAsia"/>
+        </w:rPr>
+        <w:t>生成可复用</w:t>
+      </w:r>
       <w:proofErr w:type="spellStart"/>
       <w:r>
         <w:rPr>
-          <w:b/>
-        </w:rPr>
-        <w:t>scc</w:t>
-      </w:r>
+          <w:rFonts w:hint="eastAsia"/>
+        </w:rPr>
+        <w:t>mixin</w:t>
+      </w:r>
+      <w:bookmarkStart w:id="0" w:name="_GoBack"/>
+      <w:bookmarkEnd w:id="0"/>
       <w:proofErr w:type="spellEnd"/>
       <w:r>
-        <w:t xml:space="preserve"> –</w:t>
-      </w:r>
-      <w:r>
-        <w:rPr>
-          <w:rFonts w:hint="eastAsia"/>
-        </w:rPr>
-        <w:t xml:space="preserve"> </w:t>
-      </w:r>
-      <w:r>
-        <w:rPr>
-          <w:rFonts w:hint="eastAsia"/>
-        </w:rPr>
-        <w:t>一个定制化的</w:t>
-      </w:r>
-      <w:proofErr w:type="spellStart"/>
-      <w:r>
-        <w:rPr>
-          <w:rFonts w:hint="eastAsia"/>
-        </w:rPr>
-        <w:t>seajs</w:t>
-      </w:r>
-      <w:proofErr w:type="spellEnd"/>
-      <w:r>
-        <w:rPr>
-          <w:rFonts w:hint="eastAsia"/>
-        </w:rPr>
-        <w:t>的打包工具</w:t>
+        <w:rPr>
+          <w:rFonts w:hint="eastAsia"/>
+        </w:rPr>
+        <w:t>的类库</w:t>
       </w:r>
     </w:p>
     <w:p>
@@ -1625,16 +1623,13 @@
           <w:numId w:val="9"/>
         </w:numPr>
         <w:ind w:firstLineChars="0"/>
-        <w:rPr>
-          <w:rFonts w:hint="eastAsia"/>
-        </w:rPr>
       </w:pPr>
       <w:proofErr w:type="spellStart"/>
       <w:r>
         <w:rPr>
           <w:b/>
         </w:rPr>
-        <w:t>pitaya</w:t>
+        <w:t>scc</w:t>
       </w:r>
       <w:proofErr w:type="spellEnd"/>
       <w:r>
@@ -1650,49 +1645,21 @@
         <w:rPr>
           <w:rFonts w:hint="eastAsia"/>
         </w:rPr>
-        <w:t>一个</w:t>
+        <w:t>一个定制化的</w:t>
       </w:r>
       <w:proofErr w:type="spellStart"/>
       <w:r>
         <w:rPr>
           <w:rFonts w:hint="eastAsia"/>
         </w:rPr>
-        <w:t>RESTful</w:t>
+        <w:t>seajs</w:t>
       </w:r>
       <w:proofErr w:type="spellEnd"/>
       <w:r>
         <w:rPr>
           <w:rFonts w:hint="eastAsia"/>
         </w:rPr>
-        <w:t>风格的</w:t>
-      </w:r>
-      <w:proofErr w:type="spellStart"/>
-      <w:r>
-        <w:rPr>
-          <w:rFonts w:hint="eastAsia"/>
-        </w:rPr>
-        <w:t>api</w:t>
-      </w:r>
-      <w:proofErr w:type="spellEnd"/>
-      <w:r>
-        <w:rPr>
-          <w:rFonts w:hint="eastAsia"/>
-        </w:rPr>
-        <w:t>库，同时支持</w:t>
-      </w:r>
-      <w:proofErr w:type="spellStart"/>
-      <w:r>
-        <w:rPr>
-          <w:rFonts w:hint="eastAsia"/>
-        </w:rPr>
-        <w:t>json</w:t>
-      </w:r>
-      <w:proofErr w:type="spellEnd"/>
-      <w:r>
-        <w:rPr>
-          <w:rFonts w:hint="eastAsia"/>
-        </w:rPr>
-        <w:t>和二进制格式</w:t>
+        <w:t>的打包工具</w:t>
       </w:r>
     </w:p>
     <w:p>
@@ -1704,11 +1671,16 @@
         </w:numPr>
         <w:ind w:firstLineChars="0"/>
       </w:pPr>
+      <w:proofErr w:type="spellStart"/>
       <w:r>
         <w:rPr>
           <w:b/>
         </w:rPr>
-        <w:t>html5_kof</w:t>
+        <w:t>pitaya</w:t>
+      </w:r>
+      <w:proofErr w:type="spellEnd"/>
+      <w:r>
+        <w:t xml:space="preserve"> –</w:t>
       </w:r>
       <w:r>
         <w:rPr>
@@ -1717,45 +1689,52 @@
         <w:t xml:space="preserve"> </w:t>
       </w:r>
       <w:r>
-        <w:t>–</w:t>
-      </w:r>
-      <w:r>
-        <w:rPr>
-          <w:rFonts w:hint="eastAsia"/>
-        </w:rPr>
-        <w:t xml:space="preserve"> </w:t>
-      </w:r>
-      <w:r>
-        <w:rPr>
-          <w:rFonts w:hint="eastAsia"/>
-        </w:rPr>
-        <w:t>基于</w:t>
+        <w:rPr>
+          <w:rFonts w:hint="eastAsia"/>
+        </w:rPr>
+        <w:t>一个</w:t>
       </w:r>
       <w:proofErr w:type="spellStart"/>
       <w:r>
         <w:rPr>
           <w:rFonts w:hint="eastAsia"/>
         </w:rPr>
-        <w:t>melonJs</w:t>
+        <w:t>RESTful</w:t>
       </w:r>
       <w:proofErr w:type="spellEnd"/>
       <w:r>
         <w:rPr>
           <w:rFonts w:hint="eastAsia"/>
         </w:rPr>
-        <w:t>的</w:t>
-      </w:r>
-      <w:r>
-        <w:rPr>
-          <w:rFonts w:hint="eastAsia"/>
-        </w:rPr>
-        <w:t>html5</w:t>
-      </w:r>
-      <w:r>
-        <w:rPr>
-          <w:rFonts w:hint="eastAsia"/>
-        </w:rPr>
-        <w:t>游戏</w:t>
+        <w:t>风格的</w:t>
+      </w:r>
+      <w:proofErr w:type="spellStart"/>
+      <w:r>
+        <w:rPr>
+          <w:rFonts w:hint="eastAsia"/>
+        </w:rPr>
+        <w:t>api</w:t>
+      </w:r>
+      <w:proofErr w:type="spellEnd"/>
+      <w:r>
+        <w:rPr>
+          <w:rFonts w:hint="eastAsia"/>
+        </w:rPr>
+        <w:t>库，同时支持</w:t>
+      </w:r>
+      <w:proofErr w:type="spellStart"/>
+      <w:r>
+        <w:rPr>
+          <w:rFonts w:hint="eastAsia"/>
+        </w:rPr>
+        <w:t>json</w:t>
+      </w:r>
+      <w:proofErr w:type="spellEnd"/>
+      <w:r>
+        <w:rPr>
+          <w:rFonts w:hint="eastAsia"/>
+        </w:rPr>
+        <w:t>和二进制格式</w:t>
       </w:r>
     </w:p>
     <w:sectPr>
@@ -3102,6 +3081,18 @@
       <w:ind w:firstLineChars="200" w:firstLine="420"/>
     </w:pPr>
   </w:style>
+  <w:style w:type="character" w:styleId="FollowedHyperlink">
+    <w:name w:val="FollowedHyperlink"/>
+    <w:basedOn w:val="a0"/>
+    <w:uiPriority w:val="99"/>
+    <w:semiHidden/>
+    <w:unhideWhenUsed/>
+    <w:rsid w:val="006332B9"/>
+    <w:rPr>
+      <w:color w:val="800080" w:themeColor="followedHyperlink"/>
+      <w:u w:val="single"/>
+    </w:rPr>
+  </w:style>
 </w:styles>
 </file>
 
@@ -3386,6 +3377,18 @@
     <w:pPr>
       <w:ind w:firstLineChars="200" w:firstLine="420"/>
     </w:pPr>
+  </w:style>
+  <w:style w:type="character" w:styleId="FollowedHyperlink">
+    <w:name w:val="FollowedHyperlink"/>
+    <w:basedOn w:val="a0"/>
+    <w:uiPriority w:val="99"/>
+    <w:semiHidden/>
+    <w:unhideWhenUsed/>
+    <w:rsid w:val="006332B9"/>
+    <w:rPr>
+      <w:color w:val="800080" w:themeColor="followedHyperlink"/>
+      <w:u w:val="single"/>
+    </w:rPr>
   </w:style>
 </w:styles>
 </file>

</xml_diff>

<commit_message>
Site updated at 2013-07-20 16:03:15 UTC
</commit_message>
<xml_diff>
--- a/downloads/简历.docx
+++ b/downloads/简历.docx
@@ -416,11 +416,126 @@
         <w:t>web</w:t>
       </w:r>
       <w:r>
-        <w:rPr>
-          <w:rFonts w:hint="eastAsia"/>
-        </w:rPr>
-        <w:t>前端应用</w:t>
-      </w:r>
+        <w:t xml:space="preserve"> app</w:t>
+      </w:r>
+    </w:p>
+    <w:p>
+      <w:pPr>
+        <w:ind w:firstLine="420"/>
+      </w:pPr>
+      <w:r>
+        <w:rPr>
+          <w:rFonts w:hint="eastAsia"/>
+        </w:rPr>
+        <w:t>实现了一个类似</w:t>
+      </w:r>
+      <w:r>
+        <w:rPr>
+          <w:rFonts w:hint="eastAsia"/>
+        </w:rPr>
+        <w:t>backbone</w:t>
+      </w:r>
+      <w:r>
+        <w:rPr>
+          <w:rFonts w:hint="eastAsia"/>
+        </w:rPr>
+        <w:t>的单页面</w:t>
+      </w:r>
+      <w:r>
+        <w:rPr>
+          <w:rFonts w:hint="eastAsia"/>
+        </w:rPr>
+        <w:t>MVC</w:t>
+      </w:r>
+      <w:r>
+        <w:rPr>
+          <w:rFonts w:hint="eastAsia"/>
+        </w:rPr>
+        <w:t>框架，包括窗口系统、事件系统以及常用的控件库；</w:t>
+      </w:r>
+    </w:p>
+    <w:p>
+      <w:pPr>
+        <w:ind w:firstLine="420"/>
+      </w:pPr>
+      <w:r>
+        <w:rPr>
+          <w:rFonts w:hint="eastAsia"/>
+        </w:rPr>
+        <w:t>采用</w:t>
+      </w:r>
+      <w:proofErr w:type="spellStart"/>
+      <w:r>
+        <w:rPr>
+          <w:rFonts w:hint="eastAsia"/>
+        </w:rPr>
+        <w:t>seajs</w:t>
+      </w:r>
+      <w:proofErr w:type="spellEnd"/>
+      <w:r>
+        <w:rPr>
+          <w:rFonts w:hint="eastAsia"/>
+        </w:rPr>
+        <w:t>实现页面的按需加载和模块化；</w:t>
+      </w:r>
+    </w:p>
+    <w:p>
+      <w:pPr>
+        <w:ind w:firstLine="420"/>
+      </w:pPr>
+      <w:r>
+        <w:rPr>
+          <w:rFonts w:hint="eastAsia"/>
+        </w:rPr>
+        <w:t>采用</w:t>
+      </w:r>
+      <w:r>
+        <w:rPr>
+          <w:rFonts w:hint="eastAsia"/>
+        </w:rPr>
+        <w:t>SASS</w:t>
+      </w:r>
+      <w:r>
+        <w:rPr>
+          <w:rFonts w:hint="eastAsia"/>
+        </w:rPr>
+        <w:t>作为</w:t>
+      </w:r>
+      <w:r>
+        <w:rPr>
+          <w:rFonts w:hint="eastAsia"/>
+        </w:rPr>
+        <w:t>CSS</w:t>
+      </w:r>
+      <w:r>
+        <w:rPr>
+          <w:rFonts w:hint="eastAsia"/>
+        </w:rPr>
+        <w:t>预处理框架，一定程度上实现了</w:t>
+      </w:r>
+      <w:r>
+        <w:rPr>
+          <w:rFonts w:hint="eastAsia"/>
+        </w:rPr>
+        <w:t>CSS</w:t>
+      </w:r>
+      <w:r>
+        <w:rPr>
+          <w:rFonts w:hint="eastAsia"/>
+        </w:rPr>
+        <w:t>组件化</w:t>
+      </w:r>
+      <w:r>
+        <w:rPr>
+          <w:rFonts w:hint="eastAsia"/>
+        </w:rPr>
+        <w:t xml:space="preserve">  </w:t>
+      </w:r>
+    </w:p>
+    <w:p>
+      <w:pPr>
+        <w:ind w:firstLine="420"/>
+      </w:pPr>
     </w:p>
     <w:p>
       <w:pPr>
@@ -469,6 +584,66 @@
     <w:p>
       <w:pPr>
         <w:pStyle w:val="a4"/>
+        <w:ind w:left="480" w:firstLineChars="0" w:firstLine="0"/>
+        <w:rPr>
+          <w:rFonts w:hint="eastAsia"/>
+        </w:rPr>
+      </w:pPr>
+      <w:r>
+        <w:rPr>
+          <w:rFonts w:hint="eastAsia"/>
+        </w:rPr>
+        <w:t>通过</w:t>
+      </w:r>
+      <w:proofErr w:type="spellStart"/>
+      <w:r>
+        <w:t>uglify-js</w:t>
+      </w:r>
+      <w:proofErr w:type="spellEnd"/>
+      <w:r>
+        <w:rPr>
+          <w:rFonts w:hint="eastAsia"/>
+        </w:rPr>
+        <w:t>分析</w:t>
+      </w:r>
+      <w:r>
+        <w:t>JS</w:t>
+      </w:r>
+      <w:r>
+        <w:rPr>
+          <w:rFonts w:hint="eastAsia"/>
+        </w:rPr>
+        <w:t>源码，提取代码的依赖关系，然后按照</w:t>
+      </w:r>
+      <w:proofErr w:type="spellStart"/>
+      <w:r>
+        <w:t>seajs</w:t>
+      </w:r>
+      <w:proofErr w:type="spellEnd"/>
+      <w:r>
+        <w:rPr>
+          <w:rFonts w:hint="eastAsia"/>
+        </w:rPr>
+        <w:t>的标准格式改写代码，最后合并成一个文件、压缩</w:t>
+      </w:r>
+      <w:bookmarkStart w:id="0" w:name="_GoBack"/>
+      <w:bookmarkEnd w:id="0"/>
+      <w:r>
+        <w:rPr>
+          <w:rFonts w:hint="eastAsia"/>
+        </w:rPr>
+        <w:t>。</w:t>
+      </w:r>
+    </w:p>
+    <w:p>
+      <w:pPr>
+        <w:pStyle w:val="a4"/>
+        <w:ind w:left="480" w:firstLineChars="0" w:firstLine="0"/>
+      </w:pPr>
+    </w:p>
+    <w:p>
+      <w:pPr>
+        <w:pStyle w:val="a4"/>
         <w:numPr>
           <w:ilvl w:val="0"/>
           <w:numId w:val="7"/>
@@ -718,6 +893,7 @@
         <w:rPr>
           <w:rFonts w:hint="eastAsia"/>
         </w:rPr>
+        <w:lastRenderedPageBreak/>
         <w:t>主导了公司</w:t>
       </w:r>
       <w:r>
@@ -844,7 +1020,6 @@
         <w:rPr>
           <w:rFonts w:hint="eastAsia"/>
         </w:rPr>
-        <w:lastRenderedPageBreak/>
         <w:t>HTML5</w:t>
       </w:r>
       <w:r>
@@ -852,6 +1027,76 @@
           <w:rFonts w:hint="eastAsia"/>
         </w:rPr>
         <w:t>相关的特性有一定的研究，很多在项目中已经使用</w:t>
+      </w:r>
+    </w:p>
+    <w:p>
+      <w:pPr>
+        <w:pStyle w:val="a4"/>
+        <w:numPr>
+          <w:ilvl w:val="0"/>
+          <w:numId w:val="8"/>
+        </w:numPr>
+        <w:ind w:firstLineChars="0"/>
+      </w:pPr>
+      <w:r>
+        <w:rPr>
+          <w:rFonts w:hint="eastAsia"/>
+        </w:rPr>
+        <w:t>CSS</w:t>
+      </w:r>
+      <w:r>
+        <w:rPr>
+          <w:rFonts w:hint="eastAsia"/>
+        </w:rPr>
+        <w:t>基础还不错，能还原设计稿输出较高质量的页面，对</w:t>
+      </w:r>
+      <w:r>
+        <w:rPr>
+          <w:rFonts w:hint="eastAsia"/>
+        </w:rPr>
+        <w:t>CSS3</w:t>
+      </w:r>
+      <w:r>
+        <w:rPr>
+          <w:rFonts w:hint="eastAsia"/>
+        </w:rPr>
+        <w:t>新特性也有一定研究，对</w:t>
+      </w:r>
+      <w:r>
+        <w:rPr>
+          <w:rFonts w:hint="eastAsia"/>
+        </w:rPr>
+        <w:t>Sass</w:t>
+      </w:r>
+      <w:r>
+        <w:rPr>
+          <w:rFonts w:hint="eastAsia"/>
+        </w:rPr>
+        <w:t>、</w:t>
+      </w:r>
+      <w:r>
+        <w:rPr>
+          <w:rFonts w:hint="eastAsia"/>
+        </w:rPr>
+        <w:t>LESS</w:t>
+      </w:r>
+      <w:r>
+        <w:rPr>
+          <w:rFonts w:hint="eastAsia"/>
+        </w:rPr>
+        <w:t>和</w:t>
+      </w:r>
+      <w:r>
+        <w:rPr>
+          <w:rFonts w:hint="eastAsia"/>
+        </w:rPr>
+        <w:t>Stylus</w:t>
+      </w:r>
+      <w:r>
+        <w:rPr>
+          <w:rFonts w:hint="eastAsia"/>
+        </w:rPr>
+        <w:t>等预处理工具有一定项目经验</w:t>
       </w:r>
     </w:p>
     <w:p>
@@ -1035,13 +1280,7 @@
         <w:rPr>
           <w:rFonts w:hint="eastAsia"/>
         </w:rPr>
-        <w:t>原生</w:t>
-      </w:r>
-      <w:r>
-        <w:rPr>
-          <w:rFonts w:hint="eastAsia"/>
-        </w:rPr>
-        <w:t>电视导航应用移植到基于</w:t>
+        <w:t>原生的电视导航应用移植到基于</w:t>
       </w:r>
       <w:proofErr w:type="spellStart"/>
       <w:r>
@@ -1055,7 +1294,31 @@
         <w:rPr>
           <w:rFonts w:hint="eastAsia"/>
         </w:rPr>
-        <w:t>的浏览器上</w:t>
+        <w:t>的浏览器上，大量运用了</w:t>
+      </w:r>
+      <w:r>
+        <w:rPr>
+          <w:rFonts w:hint="eastAsia"/>
+        </w:rPr>
+        <w:t>CSS3</w:t>
+      </w:r>
+      <w:r>
+        <w:rPr>
+          <w:rFonts w:hint="eastAsia"/>
+        </w:rPr>
+        <w:t>特效，例如：</w:t>
+      </w:r>
+      <w:r>
+        <w:rPr>
+          <w:rFonts w:hint="eastAsia"/>
+        </w:rPr>
+        <w:t>transform 3d, transition, animation, gradient</w:t>
+      </w:r>
+      <w:r>
+        <w:rPr>
+          <w:rFonts w:hint="eastAsia"/>
+        </w:rPr>
+        <w:t>等。</w:t>
       </w:r>
     </w:p>
     <w:p>
@@ -1066,9 +1329,6 @@
           <w:numId w:val="9"/>
         </w:numPr>
         <w:ind w:firstLineChars="0"/>
-        <w:rPr>
-          <w:rFonts w:hint="eastAsia"/>
-        </w:rPr>
       </w:pPr>
       <w:proofErr w:type="spellStart"/>
       <w:r>
@@ -1114,9 +1374,6 @@
           <w:numId w:val="9"/>
         </w:numPr>
         <w:ind w:firstLineChars="0"/>
-        <w:rPr>
-          <w:rFonts w:hint="eastAsia"/>
-        </w:rPr>
       </w:pPr>
       <w:r>
         <w:rPr>
@@ -1194,9 +1451,6 @@
           <w:numId w:val="9"/>
         </w:numPr>
         <w:ind w:firstLineChars="0"/>
-        <w:rPr>
-          <w:rFonts w:hint="eastAsia"/>
-        </w:rPr>
       </w:pPr>
       <w:r>
         <w:rPr>
@@ -1270,9 +1524,6 @@
           <w:numId w:val="9"/>
         </w:numPr>
         <w:ind w:firstLineChars="0"/>
-        <w:rPr>
-          <w:rFonts w:hint="eastAsia"/>
-        </w:rPr>
       </w:pPr>
       <w:proofErr w:type="spellStart"/>
       <w:r>
@@ -1605,8 +1856,6 @@
         </w:rPr>
         <w:t>mixin</w:t>
       </w:r>
-      <w:bookmarkStart w:id="0" w:name="_GoBack"/>
-      <w:bookmarkEnd w:id="0"/>
       <w:proofErr w:type="spellEnd"/>
       <w:r>
         <w:rPr>
@@ -1749,7 +1998,119 @@
 
 <file path=word/numbering.xml><?xml version="1.0" encoding="utf-8"?>
 <w:numbering xmlns:wpc="http://schemas.microsoft.com/office/word/2010/wordprocessingCanvas" xmlns:mo="http://schemas.microsoft.com/office/mac/office/2008/main" xmlns:mc="http://schemas.openxmlformats.org/markup-compatibility/2006" xmlns:mv="urn:schemas-microsoft-com:mac:vml" xmlns:o="urn:schemas-microsoft-com:office:office" xmlns:r="http://schemas.openxmlformats.org/officeDocument/2006/relationships" xmlns:m="http://schemas.openxmlformats.org/officeDocument/2006/math" xmlns:v="urn:schemas-microsoft-com:vml" xmlns:wp14="http://schemas.microsoft.com/office/word/2010/wordprocessingDrawing" xmlns:wp="http://schemas.openxmlformats.org/drawingml/2006/wordprocessingDrawing" xmlns:w10="urn:schemas-microsoft-com:office:word" xmlns:w="http://schemas.openxmlformats.org/wordprocessingml/2006/main" xmlns:w14="http://schemas.microsoft.com/office/word/2010/wordml" xmlns:wpg="http://schemas.microsoft.com/office/word/2010/wordprocessingGroup" xmlns:wpi="http://schemas.microsoft.com/office/word/2010/wordprocessingInk" xmlns:wne="http://schemas.microsoft.com/office/word/2006/wordml" xmlns:wps="http://schemas.microsoft.com/office/word/2010/wordprocessingShape" mc:Ignorable="w14 wp14">
+  <w:numPicBullet w:numPicBulletId="0">
+    <w:pict>
+      <v:shapetype id="_x0000_t75" coordsize="21600,21600" o:spt="75" o:preferrelative="t" path="m@4@5l@4@11@9@11@9@5xe" filled="f" stroked="f">
+        <v:stroke joinstyle="miter"/>
+        <v:formulas>
+          <v:f eqn="if lineDrawn pixelLineWidth 0"/>
+          <v:f eqn="sum @0 1 0"/>
+          <v:f eqn="sum 0 0 @1"/>
+          <v:f eqn="prod @2 1 2"/>
+          <v:f eqn="prod @3 21600 pixelWidth"/>
+          <v:f eqn="prod @3 21600 pixelHeight"/>
+          <v:f eqn="sum @0 0 1"/>
+          <v:f eqn="prod @6 1 2"/>
+          <v:f eqn="prod @7 21600 pixelWidth"/>
+          <v:f eqn="sum @8 21600 0"/>
+          <v:f eqn="prod @7 21600 pixelHeight"/>
+          <v:f eqn="sum @10 21600 0"/>
+        </v:formulas>
+        <v:path o:extrusionok="f" gradientshapeok="t" o:connecttype="rect"/>
+        <o:lock v:ext="edit" aspectratio="t"/>
+      </v:shapetype>
+      <v:shape id="_x0000_i1027" type="#_x0000_t75" style="width:15pt;height:15pt" o:bullet="t">
+        <v:imagedata r:id="rId1" o:title="Word Work File L_1"/>
+      </v:shape>
+    </w:pict>
+  </w:numPicBullet>
   <w:abstractNum w:abstractNumId="0">
+    <w:nsid w:val="000D2992"/>
+    <w:multiLevelType w:val="hybridMultilevel"/>
+    <w:tmpl w:val="16841B5A"/>
+    <w:lvl w:ilvl="0" w:tplc="0409001B">
+      <w:start w:val="1"/>
+      <w:numFmt w:val="lowerRoman"/>
+      <w:lvlText w:val="%1."/>
+      <w:lvlJc w:val="right"/>
+      <w:pPr>
+        <w:ind w:left="960" w:hanging="480"/>
+      </w:pPr>
+    </w:lvl>
+    <w:lvl w:ilvl="1" w:tplc="04090019" w:tentative="1">
+      <w:start w:val="1"/>
+      <w:numFmt w:val="lowerLetter"/>
+      <w:lvlText w:val="%2)"/>
+      <w:lvlJc w:val="left"/>
+      <w:pPr>
+        <w:ind w:left="960" w:hanging="480"/>
+      </w:pPr>
+    </w:lvl>
+    <w:lvl w:ilvl="2" w:tplc="0409001B" w:tentative="1">
+      <w:start w:val="1"/>
+      <w:numFmt w:val="lowerRoman"/>
+      <w:lvlText w:val="%3."/>
+      <w:lvlJc w:val="right"/>
+      <w:pPr>
+        <w:ind w:left="1440" w:hanging="480"/>
+      </w:pPr>
+    </w:lvl>
+    <w:lvl w:ilvl="3" w:tplc="0409000F" w:tentative="1">
+      <w:start w:val="1"/>
+      <w:numFmt w:val="decimal"/>
+      <w:lvlText w:val="%4."/>
+      <w:lvlJc w:val="left"/>
+      <w:pPr>
+        <w:ind w:left="1920" w:hanging="480"/>
+      </w:pPr>
+    </w:lvl>
+    <w:lvl w:ilvl="4" w:tplc="04090019" w:tentative="1">
+      <w:start w:val="1"/>
+      <w:numFmt w:val="lowerLetter"/>
+      <w:lvlText w:val="%5)"/>
+      <w:lvlJc w:val="left"/>
+      <w:pPr>
+        <w:ind w:left="2400" w:hanging="480"/>
+      </w:pPr>
+    </w:lvl>
+    <w:lvl w:ilvl="5" w:tplc="0409001B" w:tentative="1">
+      <w:start w:val="1"/>
+      <w:numFmt w:val="lowerRoman"/>
+      <w:lvlText w:val="%6."/>
+      <w:lvlJc w:val="right"/>
+      <w:pPr>
+        <w:ind w:left="2880" w:hanging="480"/>
+      </w:pPr>
+    </w:lvl>
+    <w:lvl w:ilvl="6" w:tplc="0409000F" w:tentative="1">
+      <w:start w:val="1"/>
+      <w:numFmt w:val="decimal"/>
+      <w:lvlText w:val="%7."/>
+      <w:lvlJc w:val="left"/>
+      <w:pPr>
+        <w:ind w:left="3360" w:hanging="480"/>
+      </w:pPr>
+    </w:lvl>
+    <w:lvl w:ilvl="7" w:tplc="04090019" w:tentative="1">
+      <w:start w:val="1"/>
+      <w:numFmt w:val="lowerLetter"/>
+      <w:lvlText w:val="%8)"/>
+      <w:lvlJc w:val="left"/>
+      <w:pPr>
+        <w:ind w:left="3840" w:hanging="480"/>
+      </w:pPr>
+    </w:lvl>
+    <w:lvl w:ilvl="8" w:tplc="0409001B" w:tentative="1">
+      <w:start w:val="1"/>
+      <w:numFmt w:val="lowerRoman"/>
+      <w:lvlText w:val="%9."/>
+      <w:lvlJc w:val="right"/>
+      <w:pPr>
+        <w:ind w:left="4320" w:hanging="480"/>
+      </w:pPr>
+    </w:lvl>
+  </w:abstractNum>
+  <w:abstractNum w:abstractNumId="1">
     <w:nsid w:val="0A0A57F1"/>
     <w:multiLevelType w:val="hybridMultilevel"/>
     <w:tmpl w:val="DE3EA39E"/>
@@ -1863,7 +2224,7 @@
       </w:rPr>
     </w:lvl>
   </w:abstractNum>
-  <w:abstractNum w:abstractNumId="1">
+  <w:abstractNum w:abstractNumId="2">
     <w:nsid w:val="137D480F"/>
     <w:multiLevelType w:val="hybridMultilevel"/>
     <w:tmpl w:val="6F081092"/>
@@ -1976,7 +2337,121 @@
       </w:rPr>
     </w:lvl>
   </w:abstractNum>
-  <w:abstractNum w:abstractNumId="2">
+  <w:abstractNum w:abstractNumId="3">
+    <w:nsid w:val="24D12E7C"/>
+    <w:multiLevelType w:val="multilevel"/>
+    <w:tmpl w:val="E1EE119C"/>
+    <w:lvl w:ilvl="0">
+      <w:start w:val="1"/>
+      <w:numFmt w:val="bullet"/>
+      <w:lvlText w:val=""/>
+      <w:lvlPicBulletId w:val="0"/>
+      <w:lvlJc w:val="left"/>
+      <w:pPr>
+        <w:ind w:left="960" w:hanging="480"/>
+      </w:pPr>
+      <w:rPr>
+        <w:rFonts w:ascii="Wingdings" w:hAnsi="Wingdings" w:hint="default"/>
+      </w:rPr>
+    </w:lvl>
+    <w:lvl w:ilvl="1">
+      <w:start w:val="1"/>
+      <w:numFmt w:val="bullet"/>
+      <w:lvlText w:val=""/>
+      <w:lvlJc w:val="left"/>
+      <w:pPr>
+        <w:ind w:left="1440" w:hanging="480"/>
+      </w:pPr>
+      <w:rPr>
+        <w:rFonts w:ascii="Wingdings" w:hAnsi="Wingdings" w:hint="default"/>
+      </w:rPr>
+    </w:lvl>
+    <w:lvl w:ilvl="2">
+      <w:start w:val="1"/>
+      <w:numFmt w:val="bullet"/>
+      <w:lvlText w:val=""/>
+      <w:lvlJc w:val="left"/>
+      <w:pPr>
+        <w:ind w:left="1920" w:hanging="480"/>
+      </w:pPr>
+      <w:rPr>
+        <w:rFonts w:ascii="Wingdings" w:hAnsi="Wingdings" w:hint="default"/>
+      </w:rPr>
+    </w:lvl>
+    <w:lvl w:ilvl="3">
+      <w:start w:val="1"/>
+      <w:numFmt w:val="bullet"/>
+      <w:lvlText w:val=""/>
+      <w:lvlJc w:val="left"/>
+      <w:pPr>
+        <w:ind w:left="2400" w:hanging="480"/>
+      </w:pPr>
+      <w:rPr>
+        <w:rFonts w:ascii="Wingdings" w:hAnsi="Wingdings" w:hint="default"/>
+      </w:rPr>
+    </w:lvl>
+    <w:lvl w:ilvl="4">
+      <w:start w:val="1"/>
+      <w:numFmt w:val="bullet"/>
+      <w:lvlText w:val=""/>
+      <w:lvlJc w:val="left"/>
+      <w:pPr>
+        <w:ind w:left="2880" w:hanging="480"/>
+      </w:pPr>
+      <w:rPr>
+        <w:rFonts w:ascii="Wingdings" w:hAnsi="Wingdings" w:hint="default"/>
+      </w:rPr>
+    </w:lvl>
+    <w:lvl w:ilvl="5">
+      <w:start w:val="1"/>
+      <w:numFmt w:val="bullet"/>
+      <w:lvlText w:val=""/>
+      <w:lvlJc w:val="left"/>
+      <w:pPr>
+        <w:ind w:left="3360" w:hanging="480"/>
+      </w:pPr>
+      <w:rPr>
+        <w:rFonts w:ascii="Wingdings" w:hAnsi="Wingdings" w:hint="default"/>
+      </w:rPr>
+    </w:lvl>
+    <w:lvl w:ilvl="6">
+      <w:start w:val="1"/>
+      <w:numFmt w:val="bullet"/>
+      <w:lvlText w:val=""/>
+      <w:lvlJc w:val="left"/>
+      <w:pPr>
+        <w:ind w:left="3840" w:hanging="480"/>
+      </w:pPr>
+      <w:rPr>
+        <w:rFonts w:ascii="Wingdings" w:hAnsi="Wingdings" w:hint="default"/>
+      </w:rPr>
+    </w:lvl>
+    <w:lvl w:ilvl="7">
+      <w:start w:val="1"/>
+      <w:numFmt w:val="bullet"/>
+      <w:lvlText w:val=""/>
+      <w:lvlJc w:val="left"/>
+      <w:pPr>
+        <w:ind w:left="4320" w:hanging="480"/>
+      </w:pPr>
+      <w:rPr>
+        <w:rFonts w:ascii="Wingdings" w:hAnsi="Wingdings" w:hint="default"/>
+      </w:rPr>
+    </w:lvl>
+    <w:lvl w:ilvl="8">
+      <w:start w:val="1"/>
+      <w:numFmt w:val="bullet"/>
+      <w:lvlText w:val=""/>
+      <w:lvlJc w:val="left"/>
+      <w:pPr>
+        <w:ind w:left="4800" w:hanging="480"/>
+      </w:pPr>
+      <w:rPr>
+        <w:rFonts w:ascii="Wingdings" w:hAnsi="Wingdings" w:hint="default"/>
+      </w:rPr>
+    </w:lvl>
+  </w:abstractNum>
+  <w:abstractNum w:abstractNumId="4">
     <w:nsid w:val="2BF50ABD"/>
     <w:multiLevelType w:val="hybridMultilevel"/>
     <w:tmpl w:val="46AEEBE4"/>
@@ -2089,7 +2564,7 @@
       </w:rPr>
     </w:lvl>
   </w:abstractNum>
-  <w:abstractNum w:abstractNumId="3">
+  <w:abstractNum w:abstractNumId="5">
     <w:nsid w:val="2C9B6B79"/>
     <w:multiLevelType w:val="hybridMultilevel"/>
     <w:tmpl w:val="A6860036"/>
@@ -2106,7 +2581,7 @@
         <w:color w:val="auto"/>
       </w:rPr>
     </w:lvl>
-    <w:lvl w:ilvl="1" w:tplc="04090003" w:tentative="1">
+    <w:lvl w:ilvl="1" w:tplc="04090003">
       <w:start w:val="1"/>
       <w:numFmt w:val="bullet"/>
       <w:lvlText w:val=""/>
@@ -2203,7 +2678,7 @@
       </w:rPr>
     </w:lvl>
   </w:abstractNum>
-  <w:abstractNum w:abstractNumId="4">
+  <w:abstractNum w:abstractNumId="6">
     <w:nsid w:val="30E61E90"/>
     <w:multiLevelType w:val="hybridMultilevel"/>
     <w:tmpl w:val="6C9C071E"/>
@@ -2316,7 +2791,7 @@
       </w:rPr>
     </w:lvl>
   </w:abstractNum>
-  <w:abstractNum w:abstractNumId="5">
+  <w:abstractNum w:abstractNumId="7">
     <w:nsid w:val="390D720E"/>
     <w:multiLevelType w:val="hybridMultilevel"/>
     <w:tmpl w:val="96B4E780"/>
@@ -2430,7 +2905,121 @@
       </w:rPr>
     </w:lvl>
   </w:abstractNum>
-  <w:abstractNum w:abstractNumId="6">
+  <w:abstractNum w:abstractNumId="8">
+    <w:nsid w:val="3A2566F4"/>
+    <w:multiLevelType w:val="hybridMultilevel"/>
+    <w:tmpl w:val="E1EE119C"/>
+    <w:lvl w:ilvl="0" w:tplc="04090007">
+      <w:start w:val="1"/>
+      <w:numFmt w:val="bullet"/>
+      <w:lvlText w:val=""/>
+      <w:lvlPicBulletId w:val="0"/>
+      <w:lvlJc w:val="left"/>
+      <w:pPr>
+        <w:ind w:left="960" w:hanging="480"/>
+      </w:pPr>
+      <w:rPr>
+        <w:rFonts w:ascii="Wingdings" w:hAnsi="Wingdings" w:hint="default"/>
+      </w:rPr>
+    </w:lvl>
+    <w:lvl w:ilvl="1" w:tplc="04090003" w:tentative="1">
+      <w:start w:val="1"/>
+      <w:numFmt w:val="bullet"/>
+      <w:lvlText w:val=""/>
+      <w:lvlJc w:val="left"/>
+      <w:pPr>
+        <w:ind w:left="1440" w:hanging="480"/>
+      </w:pPr>
+      <w:rPr>
+        <w:rFonts w:ascii="Wingdings" w:hAnsi="Wingdings" w:hint="default"/>
+      </w:rPr>
+    </w:lvl>
+    <w:lvl w:ilvl="2" w:tplc="04090005" w:tentative="1">
+      <w:start w:val="1"/>
+      <w:numFmt w:val="bullet"/>
+      <w:lvlText w:val=""/>
+      <w:lvlJc w:val="left"/>
+      <w:pPr>
+        <w:ind w:left="1920" w:hanging="480"/>
+      </w:pPr>
+      <w:rPr>
+        <w:rFonts w:ascii="Wingdings" w:hAnsi="Wingdings" w:hint="default"/>
+      </w:rPr>
+    </w:lvl>
+    <w:lvl w:ilvl="3" w:tplc="04090001" w:tentative="1">
+      <w:start w:val="1"/>
+      <w:numFmt w:val="bullet"/>
+      <w:lvlText w:val=""/>
+      <w:lvlJc w:val="left"/>
+      <w:pPr>
+        <w:ind w:left="2400" w:hanging="480"/>
+      </w:pPr>
+      <w:rPr>
+        <w:rFonts w:ascii="Wingdings" w:hAnsi="Wingdings" w:hint="default"/>
+      </w:rPr>
+    </w:lvl>
+    <w:lvl w:ilvl="4" w:tplc="04090003" w:tentative="1">
+      <w:start w:val="1"/>
+      <w:numFmt w:val="bullet"/>
+      <w:lvlText w:val=""/>
+      <w:lvlJc w:val="left"/>
+      <w:pPr>
+        <w:ind w:left="2880" w:hanging="480"/>
+      </w:pPr>
+      <w:rPr>
+        <w:rFonts w:ascii="Wingdings" w:hAnsi="Wingdings" w:hint="default"/>
+      </w:rPr>
+    </w:lvl>
+    <w:lvl w:ilvl="5" w:tplc="04090005" w:tentative="1">
+      <w:start w:val="1"/>
+      <w:numFmt w:val="bullet"/>
+      <w:lvlText w:val=""/>
+      <w:lvlJc w:val="left"/>
+      <w:pPr>
+        <w:ind w:left="3360" w:hanging="480"/>
+      </w:pPr>
+      <w:rPr>
+        <w:rFonts w:ascii="Wingdings" w:hAnsi="Wingdings" w:hint="default"/>
+      </w:rPr>
+    </w:lvl>
+    <w:lvl w:ilvl="6" w:tplc="04090001" w:tentative="1">
+      <w:start w:val="1"/>
+      <w:numFmt w:val="bullet"/>
+      <w:lvlText w:val=""/>
+      <w:lvlJc w:val="left"/>
+      <w:pPr>
+        <w:ind w:left="3840" w:hanging="480"/>
+      </w:pPr>
+      <w:rPr>
+        <w:rFonts w:ascii="Wingdings" w:hAnsi="Wingdings" w:hint="default"/>
+      </w:rPr>
+    </w:lvl>
+    <w:lvl w:ilvl="7" w:tplc="04090003" w:tentative="1">
+      <w:start w:val="1"/>
+      <w:numFmt w:val="bullet"/>
+      <w:lvlText w:val=""/>
+      <w:lvlJc w:val="left"/>
+      <w:pPr>
+        <w:ind w:left="4320" w:hanging="480"/>
+      </w:pPr>
+      <w:rPr>
+        <w:rFonts w:ascii="Wingdings" w:hAnsi="Wingdings" w:hint="default"/>
+      </w:rPr>
+    </w:lvl>
+    <w:lvl w:ilvl="8" w:tplc="04090005" w:tentative="1">
+      <w:start w:val="1"/>
+      <w:numFmt w:val="bullet"/>
+      <w:lvlText w:val=""/>
+      <w:lvlJc w:val="left"/>
+      <w:pPr>
+        <w:ind w:left="4800" w:hanging="480"/>
+      </w:pPr>
+      <w:rPr>
+        <w:rFonts w:ascii="Wingdings" w:hAnsi="Wingdings" w:hint="default"/>
+      </w:rPr>
+    </w:lvl>
+  </w:abstractNum>
+  <w:abstractNum w:abstractNumId="9">
     <w:nsid w:val="50836B7D"/>
     <w:multiLevelType w:val="hybridMultilevel"/>
     <w:tmpl w:val="E124C312"/>
@@ -2544,7 +3133,347 @@
       </w:rPr>
     </w:lvl>
   </w:abstractNum>
-  <w:abstractNum w:abstractNumId="7">
+  <w:abstractNum w:abstractNumId="10">
+    <w:nsid w:val="510D21C9"/>
+    <w:multiLevelType w:val="multilevel"/>
+    <w:tmpl w:val="A6860036"/>
+    <w:lvl w:ilvl="0">
+      <w:start w:val="1"/>
+      <w:numFmt w:val="bullet"/>
+      <w:lvlText w:val=""/>
+      <w:lvlJc w:val="left"/>
+      <w:pPr>
+        <w:ind w:left="480" w:hanging="480"/>
+      </w:pPr>
+      <w:rPr>
+        <w:rFonts w:ascii="Symbol" w:hAnsi="Symbol" w:hint="default"/>
+        <w:color w:val="auto"/>
+      </w:rPr>
+    </w:lvl>
+    <w:lvl w:ilvl="1">
+      <w:start w:val="1"/>
+      <w:numFmt w:val="bullet"/>
+      <w:lvlText w:val=""/>
+      <w:lvlJc w:val="left"/>
+      <w:pPr>
+        <w:ind w:left="960" w:hanging="480"/>
+      </w:pPr>
+      <w:rPr>
+        <w:rFonts w:ascii="Wingdings" w:hAnsi="Wingdings" w:hint="default"/>
+      </w:rPr>
+    </w:lvl>
+    <w:lvl w:ilvl="2">
+      <w:start w:val="1"/>
+      <w:numFmt w:val="bullet"/>
+      <w:lvlText w:val=""/>
+      <w:lvlJc w:val="left"/>
+      <w:pPr>
+        <w:ind w:left="1440" w:hanging="480"/>
+      </w:pPr>
+      <w:rPr>
+        <w:rFonts w:ascii="Wingdings" w:hAnsi="Wingdings" w:hint="default"/>
+      </w:rPr>
+    </w:lvl>
+    <w:lvl w:ilvl="3">
+      <w:start w:val="1"/>
+      <w:numFmt w:val="bullet"/>
+      <w:lvlText w:val=""/>
+      <w:lvlJc w:val="left"/>
+      <w:pPr>
+        <w:ind w:left="1920" w:hanging="480"/>
+      </w:pPr>
+      <w:rPr>
+        <w:rFonts w:ascii="Wingdings" w:hAnsi="Wingdings" w:hint="default"/>
+      </w:rPr>
+    </w:lvl>
+    <w:lvl w:ilvl="4">
+      <w:start w:val="1"/>
+      <w:numFmt w:val="bullet"/>
+      <w:lvlText w:val=""/>
+      <w:lvlJc w:val="left"/>
+      <w:pPr>
+        <w:ind w:left="2400" w:hanging="480"/>
+      </w:pPr>
+      <w:rPr>
+        <w:rFonts w:ascii="Wingdings" w:hAnsi="Wingdings" w:hint="default"/>
+      </w:rPr>
+    </w:lvl>
+    <w:lvl w:ilvl="5">
+      <w:start w:val="1"/>
+      <w:numFmt w:val="bullet"/>
+      <w:lvlText w:val=""/>
+      <w:lvlJc w:val="left"/>
+      <w:pPr>
+        <w:ind w:left="2880" w:hanging="480"/>
+      </w:pPr>
+      <w:rPr>
+        <w:rFonts w:ascii="Wingdings" w:hAnsi="Wingdings" w:hint="default"/>
+      </w:rPr>
+    </w:lvl>
+    <w:lvl w:ilvl="6">
+      <w:start w:val="1"/>
+      <w:numFmt w:val="bullet"/>
+      <w:lvlText w:val=""/>
+      <w:lvlJc w:val="left"/>
+      <w:pPr>
+        <w:ind w:left="3360" w:hanging="480"/>
+      </w:pPr>
+      <w:rPr>
+        <w:rFonts w:ascii="Wingdings" w:hAnsi="Wingdings" w:hint="default"/>
+      </w:rPr>
+    </w:lvl>
+    <w:lvl w:ilvl="7">
+      <w:start w:val="1"/>
+      <w:numFmt w:val="bullet"/>
+      <w:lvlText w:val=""/>
+      <w:lvlJc w:val="left"/>
+      <w:pPr>
+        <w:ind w:left="3840" w:hanging="480"/>
+      </w:pPr>
+      <w:rPr>
+        <w:rFonts w:ascii="Wingdings" w:hAnsi="Wingdings" w:hint="default"/>
+      </w:rPr>
+    </w:lvl>
+    <w:lvl w:ilvl="8">
+      <w:start w:val="1"/>
+      <w:numFmt w:val="bullet"/>
+      <w:lvlText w:val=""/>
+      <w:lvlJc w:val="left"/>
+      <w:pPr>
+        <w:ind w:left="4320" w:hanging="480"/>
+      </w:pPr>
+      <w:rPr>
+        <w:rFonts w:ascii="Wingdings" w:hAnsi="Wingdings" w:hint="default"/>
+      </w:rPr>
+    </w:lvl>
+  </w:abstractNum>
+  <w:abstractNum w:abstractNumId="11">
+    <w:nsid w:val="554E6359"/>
+    <w:multiLevelType w:val="multilevel"/>
+    <w:tmpl w:val="4F967B8E"/>
+    <w:lvl w:ilvl="0">
+      <w:start w:val="1"/>
+      <w:numFmt w:val="bullet"/>
+      <w:lvlText w:val=""/>
+      <w:lvlJc w:val="left"/>
+      <w:pPr>
+        <w:ind w:left="960" w:hanging="480"/>
+      </w:pPr>
+      <w:rPr>
+        <w:rFonts w:ascii="Wingdings" w:hAnsi="Wingdings" w:hint="default"/>
+      </w:rPr>
+    </w:lvl>
+    <w:lvl w:ilvl="1">
+      <w:start w:val="1"/>
+      <w:numFmt w:val="bullet"/>
+      <w:lvlText w:val=""/>
+      <w:lvlJc w:val="left"/>
+      <w:pPr>
+        <w:ind w:left="1440" w:hanging="480"/>
+      </w:pPr>
+      <w:rPr>
+        <w:rFonts w:ascii="Wingdings" w:hAnsi="Wingdings" w:hint="default"/>
+      </w:rPr>
+    </w:lvl>
+    <w:lvl w:ilvl="2">
+      <w:start w:val="1"/>
+      <w:numFmt w:val="bullet"/>
+      <w:lvlText w:val=""/>
+      <w:lvlJc w:val="left"/>
+      <w:pPr>
+        <w:ind w:left="1920" w:hanging="480"/>
+      </w:pPr>
+      <w:rPr>
+        <w:rFonts w:ascii="Wingdings" w:hAnsi="Wingdings" w:hint="default"/>
+      </w:rPr>
+    </w:lvl>
+    <w:lvl w:ilvl="3">
+      <w:start w:val="1"/>
+      <w:numFmt w:val="bullet"/>
+      <w:lvlText w:val=""/>
+      <w:lvlJc w:val="left"/>
+      <w:pPr>
+        <w:ind w:left="2400" w:hanging="480"/>
+      </w:pPr>
+      <w:rPr>
+        <w:rFonts w:ascii="Wingdings" w:hAnsi="Wingdings" w:hint="default"/>
+      </w:rPr>
+    </w:lvl>
+    <w:lvl w:ilvl="4">
+      <w:start w:val="1"/>
+      <w:numFmt w:val="bullet"/>
+      <w:lvlText w:val=""/>
+      <w:lvlJc w:val="left"/>
+      <w:pPr>
+        <w:ind w:left="2880" w:hanging="480"/>
+      </w:pPr>
+      <w:rPr>
+        <w:rFonts w:ascii="Wingdings" w:hAnsi="Wingdings" w:hint="default"/>
+      </w:rPr>
+    </w:lvl>
+    <w:lvl w:ilvl="5">
+      <w:start w:val="1"/>
+      <w:numFmt w:val="bullet"/>
+      <w:lvlText w:val=""/>
+      <w:lvlJc w:val="left"/>
+      <w:pPr>
+        <w:ind w:left="3360" w:hanging="480"/>
+      </w:pPr>
+      <w:rPr>
+        <w:rFonts w:ascii="Wingdings" w:hAnsi="Wingdings" w:hint="default"/>
+      </w:rPr>
+    </w:lvl>
+    <w:lvl w:ilvl="6">
+      <w:start w:val="1"/>
+      <w:numFmt w:val="bullet"/>
+      <w:lvlText w:val=""/>
+      <w:lvlJc w:val="left"/>
+      <w:pPr>
+        <w:ind w:left="3840" w:hanging="480"/>
+      </w:pPr>
+      <w:rPr>
+        <w:rFonts w:ascii="Wingdings" w:hAnsi="Wingdings" w:hint="default"/>
+      </w:rPr>
+    </w:lvl>
+    <w:lvl w:ilvl="7">
+      <w:start w:val="1"/>
+      <w:numFmt w:val="bullet"/>
+      <w:lvlText w:val=""/>
+      <w:lvlJc w:val="left"/>
+      <w:pPr>
+        <w:ind w:left="4320" w:hanging="480"/>
+      </w:pPr>
+      <w:rPr>
+        <w:rFonts w:ascii="Wingdings" w:hAnsi="Wingdings" w:hint="default"/>
+      </w:rPr>
+    </w:lvl>
+    <w:lvl w:ilvl="8">
+      <w:start w:val="1"/>
+      <w:numFmt w:val="bullet"/>
+      <w:lvlText w:val=""/>
+      <w:lvlJc w:val="left"/>
+      <w:pPr>
+        <w:ind w:left="4800" w:hanging="480"/>
+      </w:pPr>
+      <w:rPr>
+        <w:rFonts w:ascii="Wingdings" w:hAnsi="Wingdings" w:hint="default"/>
+      </w:rPr>
+    </w:lvl>
+  </w:abstractNum>
+  <w:abstractNum w:abstractNumId="12">
+    <w:nsid w:val="5EB45E7A"/>
+    <w:multiLevelType w:val="hybridMultilevel"/>
+    <w:tmpl w:val="4F967B8E"/>
+    <w:lvl w:ilvl="0" w:tplc="04090009">
+      <w:start w:val="1"/>
+      <w:numFmt w:val="bullet"/>
+      <w:lvlText w:val=""/>
+      <w:lvlJc w:val="left"/>
+      <w:pPr>
+        <w:ind w:left="960" w:hanging="480"/>
+      </w:pPr>
+      <w:rPr>
+        <w:rFonts w:ascii="Wingdings" w:hAnsi="Wingdings" w:hint="default"/>
+      </w:rPr>
+    </w:lvl>
+    <w:lvl w:ilvl="1" w:tplc="04090003" w:tentative="1">
+      <w:start w:val="1"/>
+      <w:numFmt w:val="bullet"/>
+      <w:lvlText w:val=""/>
+      <w:lvlJc w:val="left"/>
+      <w:pPr>
+        <w:ind w:left="1440" w:hanging="480"/>
+      </w:pPr>
+      <w:rPr>
+        <w:rFonts w:ascii="Wingdings" w:hAnsi="Wingdings" w:hint="default"/>
+      </w:rPr>
+    </w:lvl>
+    <w:lvl w:ilvl="2" w:tplc="04090005" w:tentative="1">
+      <w:start w:val="1"/>
+      <w:numFmt w:val="bullet"/>
+      <w:lvlText w:val=""/>
+      <w:lvlJc w:val="left"/>
+      <w:pPr>
+        <w:ind w:left="1920" w:hanging="480"/>
+      </w:pPr>
+      <w:rPr>
+        <w:rFonts w:ascii="Wingdings" w:hAnsi="Wingdings" w:hint="default"/>
+      </w:rPr>
+    </w:lvl>
+    <w:lvl w:ilvl="3" w:tplc="04090001" w:tentative="1">
+      <w:start w:val="1"/>
+      <w:numFmt w:val="bullet"/>
+      <w:lvlText w:val=""/>
+      <w:lvlJc w:val="left"/>
+      <w:pPr>
+        <w:ind w:left="2400" w:hanging="480"/>
+      </w:pPr>
+      <w:rPr>
+        <w:rFonts w:ascii="Wingdings" w:hAnsi="Wingdings" w:hint="default"/>
+      </w:rPr>
+    </w:lvl>
+    <w:lvl w:ilvl="4" w:tplc="04090003" w:tentative="1">
+      <w:start w:val="1"/>
+      <w:numFmt w:val="bullet"/>
+      <w:lvlText w:val=""/>
+      <w:lvlJc w:val="left"/>
+      <w:pPr>
+        <w:ind w:left="2880" w:hanging="480"/>
+      </w:pPr>
+      <w:rPr>
+        <w:rFonts w:ascii="Wingdings" w:hAnsi="Wingdings" w:hint="default"/>
+      </w:rPr>
+    </w:lvl>
+    <w:lvl w:ilvl="5" w:tplc="04090005" w:tentative="1">
+      <w:start w:val="1"/>
+      <w:numFmt w:val="bullet"/>
+      <w:lvlText w:val=""/>
+      <w:lvlJc w:val="left"/>
+      <w:pPr>
+        <w:ind w:left="3360" w:hanging="480"/>
+      </w:pPr>
+      <w:rPr>
+        <w:rFonts w:ascii="Wingdings" w:hAnsi="Wingdings" w:hint="default"/>
+      </w:rPr>
+    </w:lvl>
+    <w:lvl w:ilvl="6" w:tplc="04090001" w:tentative="1">
+      <w:start w:val="1"/>
+      <w:numFmt w:val="bullet"/>
+      <w:lvlText w:val=""/>
+      <w:lvlJc w:val="left"/>
+      <w:pPr>
+        <w:ind w:left="3840" w:hanging="480"/>
+      </w:pPr>
+      <w:rPr>
+        <w:rFonts w:ascii="Wingdings" w:hAnsi="Wingdings" w:hint="default"/>
+      </w:rPr>
+    </w:lvl>
+    <w:lvl w:ilvl="7" w:tplc="04090003" w:tentative="1">
+      <w:start w:val="1"/>
+      <w:numFmt w:val="bullet"/>
+      <w:lvlText w:val=""/>
+      <w:lvlJc w:val="left"/>
+      <w:pPr>
+        <w:ind w:left="4320" w:hanging="480"/>
+      </w:pPr>
+      <w:rPr>
+        <w:rFonts w:ascii="Wingdings" w:hAnsi="Wingdings" w:hint="default"/>
+      </w:rPr>
+    </w:lvl>
+    <w:lvl w:ilvl="8" w:tplc="04090005" w:tentative="1">
+      <w:start w:val="1"/>
+      <w:numFmt w:val="bullet"/>
+      <w:lvlText w:val=""/>
+      <w:lvlJc w:val="left"/>
+      <w:pPr>
+        <w:ind w:left="4800" w:hanging="480"/>
+      </w:pPr>
+      <w:rPr>
+        <w:rFonts w:ascii="Wingdings" w:hAnsi="Wingdings" w:hint="default"/>
+      </w:rPr>
+    </w:lvl>
+  </w:abstractNum>
+  <w:abstractNum w:abstractNumId="13">
     <w:nsid w:val="65B4087A"/>
     <w:multiLevelType w:val="hybridMultilevel"/>
     <w:tmpl w:val="4C80351A"/>
@@ -2656,7 +3585,7 @@
       </w:rPr>
     </w:lvl>
   </w:abstractNum>
-  <w:abstractNum w:abstractNumId="8">
+  <w:abstractNum w:abstractNumId="14">
     <w:nsid w:val="6A14443B"/>
     <w:multiLevelType w:val="hybridMultilevel"/>
     <w:tmpl w:val="918E58B4"/>
@@ -2769,32 +3698,139 @@
       </w:rPr>
     </w:lvl>
   </w:abstractNum>
+  <w:abstractNum w:abstractNumId="15">
+    <w:nsid w:val="7C62068E"/>
+    <w:multiLevelType w:val="multilevel"/>
+    <w:tmpl w:val="16841B5A"/>
+    <w:lvl w:ilvl="0">
+      <w:start w:val="1"/>
+      <w:numFmt w:val="lowerRoman"/>
+      <w:lvlText w:val="%1."/>
+      <w:lvlJc w:val="right"/>
+      <w:pPr>
+        <w:ind w:left="960" w:hanging="480"/>
+      </w:pPr>
+    </w:lvl>
+    <w:lvl w:ilvl="1">
+      <w:start w:val="1"/>
+      <w:numFmt w:val="lowerLetter"/>
+      <w:lvlText w:val="%2)"/>
+      <w:lvlJc w:val="left"/>
+      <w:pPr>
+        <w:ind w:left="960" w:hanging="480"/>
+      </w:pPr>
+    </w:lvl>
+    <w:lvl w:ilvl="2">
+      <w:start w:val="1"/>
+      <w:numFmt w:val="lowerRoman"/>
+      <w:lvlText w:val="%3."/>
+      <w:lvlJc w:val="right"/>
+      <w:pPr>
+        <w:ind w:left="1440" w:hanging="480"/>
+      </w:pPr>
+    </w:lvl>
+    <w:lvl w:ilvl="3">
+      <w:start w:val="1"/>
+      <w:numFmt w:val="decimal"/>
+      <w:lvlText w:val="%4."/>
+      <w:lvlJc w:val="left"/>
+      <w:pPr>
+        <w:ind w:left="1920" w:hanging="480"/>
+      </w:pPr>
+    </w:lvl>
+    <w:lvl w:ilvl="4">
+      <w:start w:val="1"/>
+      <w:numFmt w:val="lowerLetter"/>
+      <w:lvlText w:val="%5)"/>
+      <w:lvlJc w:val="left"/>
+      <w:pPr>
+        <w:ind w:left="2400" w:hanging="480"/>
+      </w:pPr>
+    </w:lvl>
+    <w:lvl w:ilvl="5">
+      <w:start w:val="1"/>
+      <w:numFmt w:val="lowerRoman"/>
+      <w:lvlText w:val="%6."/>
+      <w:lvlJc w:val="right"/>
+      <w:pPr>
+        <w:ind w:left="2880" w:hanging="480"/>
+      </w:pPr>
+    </w:lvl>
+    <w:lvl w:ilvl="6">
+      <w:start w:val="1"/>
+      <w:numFmt w:val="decimal"/>
+      <w:lvlText w:val="%7."/>
+      <w:lvlJc w:val="left"/>
+      <w:pPr>
+        <w:ind w:left="3360" w:hanging="480"/>
+      </w:pPr>
+    </w:lvl>
+    <w:lvl w:ilvl="7">
+      <w:start w:val="1"/>
+      <w:numFmt w:val="lowerLetter"/>
+      <w:lvlText w:val="%8)"/>
+      <w:lvlJc w:val="left"/>
+      <w:pPr>
+        <w:ind w:left="3840" w:hanging="480"/>
+      </w:pPr>
+    </w:lvl>
+    <w:lvl w:ilvl="8">
+      <w:start w:val="1"/>
+      <w:numFmt w:val="lowerRoman"/>
+      <w:lvlText w:val="%9."/>
+      <w:lvlJc w:val="right"/>
+      <w:pPr>
+        <w:ind w:left="4320" w:hanging="480"/>
+      </w:pPr>
+    </w:lvl>
+  </w:abstractNum>
   <w:num w:numId="1">
+    <w:abstractNumId w:val="14"/>
+  </w:num>
+  <w:num w:numId="2">
+    <w:abstractNumId w:val="13"/>
+  </w:num>
+  <w:num w:numId="3">
+    <w:abstractNumId w:val="4"/>
+  </w:num>
+  <w:num w:numId="4">
+    <w:abstractNumId w:val="6"/>
+  </w:num>
+  <w:num w:numId="5">
+    <w:abstractNumId w:val="2"/>
+  </w:num>
+  <w:num w:numId="6">
+    <w:abstractNumId w:val="1"/>
+  </w:num>
+  <w:num w:numId="7">
+    <w:abstractNumId w:val="5"/>
+  </w:num>
+  <w:num w:numId="8">
+    <w:abstractNumId w:val="9"/>
+  </w:num>
+  <w:num w:numId="9">
+    <w:abstractNumId w:val="7"/>
+  </w:num>
+  <w:num w:numId="10">
+    <w:abstractNumId w:val="10"/>
+  </w:num>
+  <w:num w:numId="11">
+    <w:abstractNumId w:val="12"/>
+  </w:num>
+  <w:num w:numId="12">
+    <w:abstractNumId w:val="11"/>
+  </w:num>
+  <w:num w:numId="13">
     <w:abstractNumId w:val="8"/>
   </w:num>
-  <w:num w:numId="2">
-    <w:abstractNumId w:val="7"/>
+  <w:num w:numId="14">
+    <w:abstractNumId w:val="3"/>
   </w:num>
-  <w:num w:numId="3">
-    <w:abstractNumId w:val="2"/>
-  </w:num>
-  <w:num w:numId="4">
-    <w:abstractNumId w:val="4"/>
-  </w:num>
-  <w:num w:numId="5">
-    <w:abstractNumId w:val="1"/>
-  </w:num>
-  <w:num w:numId="6">
+  <w:num w:numId="15">
     <w:abstractNumId w:val="0"/>
   </w:num>
-  <w:num w:numId="7">
-    <w:abstractNumId w:val="3"/>
-  </w:num>
-  <w:num w:numId="8">
-    <w:abstractNumId w:val="6"/>
-  </w:num>
-  <w:num w:numId="9">
-    <w:abstractNumId w:val="5"/>
+  <w:num w:numId="16">
+    <w:abstractNumId w:val="15"/>
   </w:num>
 </w:numbering>
 </file>

</xml_diff>